<commit_message>
rules changed and app upgrade
</commit_message>
<xml_diff>
--- a/DOC/Rules/Regras de combate BR.docx
+++ b/DOC/Rules/Regras de combate BR.docx
@@ -1242,8 +1242,6 @@
         </w:rPr>
         <w:t>.</w:t>
       </w:r>
-      <w:bookmarkStart w:id="0" w:name="_GoBack"/>
-      <w:bookmarkEnd w:id="0"/>
     </w:p>
     <w:p>
       <w:pPr>
@@ -5733,7 +5731,29 @@
           <w:szCs w:val="23"/>
           <w:lang w:eastAsia="pt-BR"/>
         </w:rPr>
-        <w:t>morto vai para a pilha de descartes do país origem</w:t>
+        <w:t xml:space="preserve">morto vai para a pilha de </w:t>
+      </w:r>
+      <w:r>
+        <w:rPr>
+          <w:rFonts w:ascii="Arial" w:eastAsia="Times New Roman" w:hAnsi="Arial" w:cs="Arial"/>
+          <w:color w:val="7B7B7B"/>
+          <w:sz w:val="23"/>
+          <w:szCs w:val="23"/>
+          <w:lang w:eastAsia="pt-BR"/>
+        </w:rPr>
+        <w:t>suprimentos</w:t>
+      </w:r>
+      <w:bookmarkStart w:id="0" w:name="_GoBack"/>
+      <w:bookmarkEnd w:id="0"/>
+      <w:r>
+        <w:rPr>
+          <w:rFonts w:ascii="Arial" w:eastAsia="Times New Roman" w:hAnsi="Arial" w:cs="Arial"/>
+          <w:color w:val="7B7B7B"/>
+          <w:sz w:val="23"/>
+          <w:szCs w:val="23"/>
+          <w:lang w:eastAsia="pt-BR"/>
+        </w:rPr>
+        <w:t xml:space="preserve"> do país origem</w:t>
       </w:r>
       <w:r>
         <w:rPr>
@@ -6746,7 +6766,27 @@
           <w:szCs w:val="23"/>
           <w:lang w:eastAsia="pt-BR"/>
         </w:rPr>
-        <w:t xml:space="preserve"> na fase de atualização ao custo de duas moedas ou que seja utilizada alguma habilidade que faça esse efeito. Quando o marcador de derrota é removido o status atual do </w:t>
+        <w:t xml:space="preserve"> na fase de atualização </w:t>
+      </w:r>
+      <w:r>
+        <w:rPr>
+          <w:rFonts w:ascii="Arial" w:eastAsia="Times New Roman" w:hAnsi="Arial" w:cs="Arial"/>
+          <w:color w:val="FF0000"/>
+          <w:sz w:val="23"/>
+          <w:szCs w:val="23"/>
+          <w:lang w:eastAsia="pt-BR"/>
+        </w:rPr>
+        <w:t xml:space="preserve">sem nenhum custo </w:t>
+      </w:r>
+      <w:r>
+        <w:rPr>
+          <w:rFonts w:ascii="Arial" w:eastAsia="Times New Roman" w:hAnsi="Arial" w:cs="Arial"/>
+          <w:color w:val="7B7B7B"/>
+          <w:sz w:val="23"/>
+          <w:szCs w:val="23"/>
+          <w:lang w:eastAsia="pt-BR"/>
+        </w:rPr>
+        <w:t xml:space="preserve">ou que seja utilizada alguma habilidade que faça esse efeito. Quando o marcador de derrota é removido o status atual do </w:t>
       </w:r>
       <w:r>
         <w:rPr>

</xml_diff>